<commit_message>
Thầy Phú cập nhật phần tạo folder cho controler 3.10.24
</commit_message>
<xml_diff>
--- a/C500Hemis/TaiLieu/Yêu cầu bài tập.docx
+++ b/C500Hemis/TaiLieu/Yêu cầu bài tập.docx
@@ -50,15 +50,7 @@
           <w:sz w:val="28"/>
           <w:szCs w:val="28"/>
         </w:rPr>
-        <w:t>2</w:t>
-      </w:r>
-      <w:r>
-        <w:rPr>
-          <w:rFonts w:ascii="Times New Roman" w:hAnsi="Times New Roman" w:cs="Times New Roman"/>
-          <w:sz w:val="28"/>
-          <w:szCs w:val="28"/>
-        </w:rPr>
-        <w:t>. Thông tin hợp tác quốc tế (HTQT, HTDN) gồm 10 bảng</w:t>
+        <w:t>2. Thông tin hợp tác quốc tế (HTQT, HTDN) gồm 10 bảng</w:t>
       </w:r>
     </w:p>
     <w:p>
@@ -75,15 +67,7 @@
           <w:sz w:val="28"/>
           <w:szCs w:val="28"/>
         </w:rPr>
-        <w:t>3</w:t>
-      </w:r>
-      <w:r>
-        <w:rPr>
-          <w:rFonts w:ascii="Times New Roman" w:hAnsi="Times New Roman" w:cs="Times New Roman"/>
-          <w:sz w:val="28"/>
-          <w:szCs w:val="28"/>
-        </w:rPr>
-        <w:t>. Thông tin khoa học công nghệ (KHCN) gồm 10 bảng</w:t>
+        <w:t>3. Thông tin khoa học công nghệ (KHCN) gồm 10 bảng</w:t>
       </w:r>
     </w:p>
     <w:p>
@@ -100,15 +84,7 @@
           <w:sz w:val="28"/>
           <w:szCs w:val="28"/>
         </w:rPr>
-        <w:t>4</w:t>
-      </w:r>
-      <w:r>
-        <w:rPr>
-          <w:rFonts w:ascii="Times New Roman" w:hAnsi="Times New Roman" w:cs="Times New Roman"/>
-          <w:sz w:val="28"/>
-          <w:szCs w:val="28"/>
-        </w:rPr>
-        <w:t>. Nhóm người học (NH) gồm 10 bảng</w:t>
+        <w:t>4. Nhóm người học (NH) gồm 10 bảng</w:t>
       </w:r>
     </w:p>
     <w:p>
@@ -217,15 +193,7 @@
           <w:sz w:val="28"/>
           <w:szCs w:val="28"/>
         </w:rPr>
-        <w:t>9</w:t>
-      </w:r>
-      <w:r>
-        <w:rPr>
-          <w:rFonts w:ascii="Times New Roman" w:hAnsi="Times New Roman" w:cs="Times New Roman"/>
-          <w:sz w:val="28"/>
-          <w:szCs w:val="28"/>
-        </w:rPr>
-        <w:t>. Nhóm ngành đào tạo (NDT) gồm 5 bảng</w:t>
+        <w:t>9. Nhóm ngành đào tạo (NDT) gồm 5 bảng</w:t>
       </w:r>
     </w:p>
     <w:p>
@@ -244,15 +212,6 @@
         </w:rPr>
         <w:t>10. Thông tin tuyển sinh (TS) gồm 2 bảng</w:t>
       </w:r>
-    </w:p>
-    <w:p>
-      <w:pPr>
-        <w:rPr>
-          <w:rFonts w:ascii="Times New Roman" w:hAnsi="Times New Roman" w:cs="Times New Roman"/>
-          <w:sz w:val="28"/>
-          <w:szCs w:val="28"/>
-        </w:rPr>
-      </w:pPr>
     </w:p>
     <w:p>
       <w:pPr>

</xml_diff>